<commit_message>
changed some tiny bits
</commit_message>
<xml_diff>
--- a/CMP1903M_Report_Muhammad_Farhan.docx
+++ b/CMP1903M_Report_Muhammad_Farhan.docx
@@ -152,7 +152,13 @@
         <w:t xml:space="preserve">Within my code I have </w:t>
       </w:r>
       <w:r>
-        <w:t xml:space="preserve">used many object oriented programming features like </w:t>
+        <w:t xml:space="preserve">used many </w:t>
+      </w:r>
+      <w:r>
+        <w:t>object-oriented</w:t>
+      </w:r>
+      <w:r>
+        <w:t xml:space="preserve"> programming features like </w:t>
       </w:r>
       <w:r>
         <w:t xml:space="preserve">instantiation, method calls, </w:t>
@@ -186,23 +192,16 @@
         <w:t>,</w:t>
       </w:r>
       <w:r>
-        <w:t xml:space="preserve"> both Monster and Player can use the method </w:t>
-      </w:r>
-      <w:proofErr w:type="spellStart"/>
-      <w:r>
-        <w:t>TakeDamage</w:t>
-      </w:r>
-      <w:proofErr w:type="spellEnd"/>
-      <w:r>
-        <w:t xml:space="preserve">(), however because the method </w:t>
-      </w:r>
-      <w:proofErr w:type="spellStart"/>
-      <w:r>
-        <w:t>PickUpItem</w:t>
-      </w:r>
-      <w:proofErr w:type="spellEnd"/>
-      <w:r>
-        <w:t>() is only in the Player class as monsters can’t pick up items .</w:t>
+        <w:t xml:space="preserve"> both Monster and Player can use the method TakeDamage(), however the method PickUpItem() is only in the Player class</w:t>
+      </w:r>
+      <w:r>
+        <w:t xml:space="preserve"> as</w:t>
+      </w:r>
+      <w:r>
+        <w:t xml:space="preserve"> monsters can’t pick up </w:t>
+      </w:r>
+      <w:r>
+        <w:t>items.</w:t>
       </w:r>
     </w:p>
     <w:p>
@@ -210,7 +209,13 @@
         <w:ind w:left="360"/>
       </w:pPr>
       <w:r>
-        <w:t xml:space="preserve"> Furthermore, this shows that inheritance has been used within the code as a hierarchy was created when Player and Monster inherit from the Creature class as said before. Also </w:t>
+        <w:t xml:space="preserve"> Furthermore, this shows that inheritance has been used within the code as a hierarchy was created when Player and Monster inherit from the Creature class as said before. </w:t>
+      </w:r>
+      <w:r>
+        <w:t>Also,</w:t>
+      </w:r>
+      <w:r>
+        <w:t xml:space="preserve"> </w:t>
       </w:r>
       <w:r>
         <w:t xml:space="preserve">subclasses </w:t>
@@ -234,48 +239,54 @@
         <w:t xml:space="preserve"> also</w:t>
       </w:r>
       <w:r>
-        <w:t xml:space="preserve"> used encapsulation in classes to encapsulate data and functions so that is can protect an object’s state by controlling access and exposing only the necessary functions causing the code to be more secure and maintainable. An example of where I have used encapsulation is </w:t>
-      </w:r>
-      <w:r>
-        <w:t xml:space="preserve">in </w:t>
-      </w:r>
-      <w:proofErr w:type="spellStart"/>
-      <w:r>
-        <w:t>player.cs</w:t>
-      </w:r>
-      <w:proofErr w:type="spellEnd"/>
-      <w:r>
-        <w:t xml:space="preserve"> as to use the inventory, other code like </w:t>
-      </w:r>
-      <w:proofErr w:type="spellStart"/>
-      <w:r>
-        <w:t>PickUpItem</w:t>
-      </w:r>
-      <w:proofErr w:type="spellEnd"/>
-      <w:r>
-        <w:t xml:space="preserve">() and </w:t>
-      </w:r>
-      <w:proofErr w:type="spellStart"/>
-      <w:r>
-        <w:t>UseItem</w:t>
-      </w:r>
-      <w:proofErr w:type="spellEnd"/>
-      <w:r>
-        <w:t xml:space="preserve">() have to be called to interact with the inventory without affecting other code. </w:t>
-      </w:r>
-      <w:r>
-        <w:t xml:space="preserve"> Polymorphism has been used in the code as it allows parts of the code to use a shared interface to make the code simpler so for example it doesn’t matter whether it’s a goblin or a dragon attacking for the attack to happen shown in the line </w:t>
-      </w:r>
-      <w:proofErr w:type="spellStart"/>
-      <w:r>
-        <w:t>currentMonster.Attack</w:t>
-      </w:r>
-      <w:proofErr w:type="spellEnd"/>
-      <w:r>
-        <w:t>(player)</w:t>
-      </w:r>
-      <w:r>
-        <w:t>. Also it is used with the attack method as both player and monster use the same methods do attack each other.</w:t>
+        <w:t xml:space="preserve"> used encapsulation in classes to encapsulate data and functions so that i</w:t>
+      </w:r>
+      <w:r>
+        <w:t>t</w:t>
+      </w:r>
+      <w:r>
+        <w:t xml:space="preserve"> can protect an object’s state by controlling access and exposing only the necessary functions causing the code to be more secure and maintainable. An example of where I have used encapsulation is </w:t>
+      </w:r>
+      <w:r>
+        <w:t xml:space="preserve">in player.cs as to use the inventory, </w:t>
+      </w:r>
+      <w:r>
+        <w:t xml:space="preserve">methods </w:t>
+      </w:r>
+      <w:r>
+        <w:t>like Pi</w:t>
+      </w:r>
+      <w:r>
+        <w:t>c</w:t>
+      </w:r>
+      <w:r>
+        <w:t>kUpItem() and UseItem() have to be called to interact with the inventory</w:t>
+      </w:r>
+      <w:r>
+        <w:t>,</w:t>
+      </w:r>
+      <w:r>
+        <w:t xml:space="preserve"> </w:t>
+      </w:r>
+      <w:r>
+        <w:t>which does not affect other code.</w:t>
+      </w:r>
+    </w:p>
+    <w:p>
+      <w:pPr>
+        <w:ind w:left="360"/>
+      </w:pPr>
+      <w:r>
+        <w:t xml:space="preserve">Polymorphism has been used in the code as it allows parts of the code to use a shared interface to make the code simpler so for example it doesn’t matter whether it’s a goblin or a dragon attacking for the attack to happen shown in the line </w:t>
+      </w:r>
+      <w:r>
+        <w:t>currentMonster.Attack(player)</w:t>
+      </w:r>
+      <w:r>
+        <w:t xml:space="preserve">. </w:t>
+      </w:r>
+      <w:r>
+        <w:t>Additionally goblins and dragons have different attack behaviour as they cause different damage to the player. Items in the game also have unique effects as potions heal the player but weapons cause damage to the player.</w:t>
       </w:r>
     </w:p>
     <w:p/>
@@ -307,21 +318,58 @@
         <w:spacing w:line="276" w:lineRule="auto"/>
       </w:pPr>
       <w:r>
-        <w:t xml:space="preserve">To handle errors in the code I have used exception handling by using try-catch to find the errors before it crashed the code. Also I have used the </w:t>
+        <w:t>To handle errors in the code I have used exception handling by using try-catch to find the errors before it crashed the code</w:t>
+      </w:r>
+      <w:r>
+        <w:t xml:space="preserve"> for </w:t>
+      </w:r>
+      <w:r>
+        <w:t>example</w:t>
+      </w:r>
+      <w:r>
+        <w:t xml:space="preserve"> have used the </w:t>
       </w:r>
       <w:r>
         <w:t xml:space="preserve">exception handling over all the options that you can select in </w:t>
       </w:r>
-      <w:proofErr w:type="spellStart"/>
-      <w:r>
-        <w:t>DisplayRoomOptions</w:t>
-      </w:r>
-      <w:proofErr w:type="spellEnd"/>
-      <w:r>
-        <w:t>() as the message shown will show which part of the code cause the error and the code to crash, meaning fixing the error will be much faster.</w:t>
-      </w:r>
-      <w:r>
-        <w:t xml:space="preserve"> Also throughout the whole code I have had to manage errors like user inputs, so making sure the user does not irrelevant options and only selects one of the options. For example when asking to select an item to use the program still continues as normal even if the user inputs an item that isn’t in the inventory. Also another example is making sure that the player fights the monster in the room before they are allowed to go to the next room. </w:t>
+      <w:r>
+        <w:t>DisplayRoomOptions()</w:t>
+      </w:r>
+      <w:r>
+        <w:t>,</w:t>
+      </w:r>
+      <w:r>
+        <w:t xml:space="preserve"> as the message shown will show which part of the code cause the error and the code to crash, meaning fixing the error will be much faster.</w:t>
+      </w:r>
+      <w:r>
+        <w:t xml:space="preserve"> </w:t>
+      </w:r>
+      <w:r>
+        <w:t>Also,</w:t>
+      </w:r>
+      <w:r>
+        <w:t xml:space="preserve"> throughout the whole code I have had to manage errors like user inputs, so making sure the user does not </w:t>
+      </w:r>
+      <w:r>
+        <w:t xml:space="preserve">type anything they want </w:t>
+      </w:r>
+      <w:r>
+        <w:t xml:space="preserve">and only selects one of the options. For </w:t>
+      </w:r>
+      <w:r>
+        <w:t>example,</w:t>
+      </w:r>
+      <w:r>
+        <w:t xml:space="preserve"> when asking to select an item to use the program still continues as normal even if the user inputs an item that isn’t in the inventory. </w:t>
+      </w:r>
+      <w:r>
+        <w:t>Also,</w:t>
+      </w:r>
+      <w:r>
+        <w:t xml:space="preserve"> another example is making sure that the player fights the monster in the room before they are allowed to go to the next room</w:t>
+      </w:r>
+      <w:r>
+        <w:t xml:space="preserve"> and when I used string.IsNullOrWhiteSpace to ensure that the user does not enter a blank name.</w:t>
       </w:r>
     </w:p>
     <w:p>
@@ -354,15 +402,7 @@
         <w:pStyle w:val="ListParagraph"/>
       </w:pPr>
       <w:r>
-        <w:t xml:space="preserve"> </w:t>
-      </w:r>
-      <w:proofErr w:type="spellStart"/>
-      <w:r>
-        <w:t>Eg</w:t>
-      </w:r>
-      <w:proofErr w:type="spellEnd"/>
-      <w:r>
-        <w:t>: I tested the application against ….</w:t>
+        <w:t xml:space="preserve"> Eg: I tested the application against ….</w:t>
       </w:r>
     </w:p>
     <w:p>
@@ -383,22 +423,32 @@
         </w:rPr>
       </w:pPr>
       <w:r>
-        <w:t xml:space="preserve">I created the Testingclass  so run the test in my game to make sure that the key methods to run the game was working. I used </w:t>
-      </w:r>
-      <w:r>
-        <w:t xml:space="preserve">the </w:t>
-      </w:r>
-      <w:proofErr w:type="spellStart"/>
-      <w:r>
-        <w:t>debug.assert</w:t>
-      </w:r>
-      <w:proofErr w:type="spellEnd"/>
-      <w:r>
-        <w:t xml:space="preserve"> method which ensures that the code behaves as it should. It also allowed me to see where my code is making an error by printing a message that tells me what the problem is.  An example of how I used the testing method is when I created a new object player and the objects weapons so test if the player is able to pick them up. I made the player pick up the </w:t>
+        <w:t>I created the Testing</w:t>
+      </w:r>
+      <w:r>
+        <w:t xml:space="preserve"> </w:t>
+      </w:r>
+      <w:r>
+        <w:t xml:space="preserve">class </w:t>
+      </w:r>
+      <w:r>
+        <w:t>t</w:t>
+      </w:r>
+      <w:r>
+        <w:t xml:space="preserve">o run the test in my game to make sure that the key methods to run the game was working. I used </w:t>
+      </w:r>
+      <w:r>
+        <w:t xml:space="preserve">the debug.assert </w:t>
       </w:r>
       <w:r>
         <w:lastRenderedPageBreak/>
-        <w:t xml:space="preserve">sword- </w:t>
+        <w:t xml:space="preserve">method which ensures that the code behaves as it should. It also allowed me to see where my code is making an error by printing a message that tells me what the problem is.  An example of how I used the testing method is when I created a new object player and the objects weapons </w:t>
+      </w:r>
+      <w:r>
+        <w:t>t</w:t>
+      </w:r>
+      <w:r>
+        <w:t xml:space="preserve">o test if the player is able to pick them up. I made the player pick up the sword- </w:t>
       </w:r>
       <w:r>
         <w:rPr>
@@ -422,33 +472,7 @@
           <w:highlight w:val="white"/>
           <w:lang w:val="en-US" w:bidi="ar-SA"/>
         </w:rPr>
-        <w:t>.PickUpItem(</w:t>
-      </w:r>
-      <w:proofErr w:type="spellStart"/>
-      <w:r>
-        <w:rPr>
-          <w:rFonts w:ascii="Cascadia Mono" w:hAnsi="Cascadia Mono" w:cs="Cascadia Mono"/>
-          <w:color w:val="000000"/>
-          <w:kern w:val="0"/>
-          <w:sz w:val="19"/>
-          <w:szCs w:val="19"/>
-          <w:highlight w:val="white"/>
-          <w:lang w:val="en-US" w:bidi="ar-SA"/>
-        </w:rPr>
-        <w:t>weakSword</w:t>
-      </w:r>
-      <w:proofErr w:type="spellEnd"/>
-      <w:r>
-        <w:rPr>
-          <w:rFonts w:ascii="Cascadia Mono" w:hAnsi="Cascadia Mono" w:cs="Cascadia Mono"/>
-          <w:color w:val="000000"/>
-          <w:kern w:val="0"/>
-          <w:sz w:val="19"/>
-          <w:szCs w:val="19"/>
-          <w:highlight w:val="white"/>
-          <w:lang w:val="en-US" w:bidi="ar-SA"/>
-        </w:rPr>
-        <w:t>);</w:t>
+        <w:t>.PickUpItem(weakSword);</w:t>
       </w:r>
       <w:r>
         <w:rPr>
@@ -459,9 +483,8 @@
           <w:szCs w:val="19"/>
           <w:lang w:val="en-US" w:bidi="ar-SA"/>
         </w:rPr>
-        <w:t xml:space="preserve"> and used </w:t>
-      </w:r>
-      <w:proofErr w:type="spellStart"/>
+        <w:t xml:space="preserve"> and used debug.assert here- </w:t>
+      </w:r>
       <w:r>
         <w:rPr>
           <w:rFonts w:ascii="Cascadia Mono" w:hAnsi="Cascadia Mono" w:cs="Cascadia Mono"/>
@@ -471,9 +494,8 @@
           <w:szCs w:val="19"/>
           <w:lang w:val="en-US" w:bidi="ar-SA"/>
         </w:rPr>
-        <w:t>debug.assert</w:t>
-      </w:r>
-      <w:proofErr w:type="spellEnd"/>
+        <w:t>Debug.Assert(player.EquippedWeapon != null, "Player should have a weapon equipped");</w:t>
+      </w:r>
       <w:r>
         <w:rPr>
           <w:rFonts w:ascii="Cascadia Mono" w:hAnsi="Cascadia Mono" w:cs="Cascadia Mono"/>
@@ -483,10 +505,12 @@
           <w:szCs w:val="19"/>
           <w:lang w:val="en-US" w:bidi="ar-SA"/>
         </w:rPr>
-        <w:t xml:space="preserve"> here- </w:t>
-      </w:r>
-      <w:proofErr w:type="spellStart"/>
-      <w:r>
+        <w:t xml:space="preserve">. </w:t>
+      </w:r>
+    </w:p>
+    <w:p>
+      <w:pPr>
+        <w:pStyle w:val="ListParagraph"/>
         <w:rPr>
           <w:rFonts w:ascii="Cascadia Mono" w:hAnsi="Cascadia Mono" w:cs="Cascadia Mono"/>
           <w:color w:val="000000"/>
@@ -495,9 +519,7 @@
           <w:szCs w:val="19"/>
           <w:lang w:val="en-US" w:bidi="ar-SA"/>
         </w:rPr>
-        <w:t>Debug.Assert</w:t>
-      </w:r>
-      <w:proofErr w:type="spellEnd"/>
+      </w:pPr>
       <w:r>
         <w:rPr>
           <w:rFonts w:ascii="Cascadia Mono" w:hAnsi="Cascadia Mono" w:cs="Cascadia Mono"/>
@@ -507,7 +529,7 @@
           <w:szCs w:val="19"/>
           <w:lang w:val="en-US" w:bidi="ar-SA"/>
         </w:rPr>
-        <w:t>(player.EquippedWeapon != null, "Player should have a weapon equipped");</w:t>
+        <w:t xml:space="preserve">What this line of code does is that it checks that </w:t>
       </w:r>
       <w:r>
         <w:rPr>
@@ -518,7 +540,7 @@
           <w:szCs w:val="19"/>
           <w:lang w:val="en-US" w:bidi="ar-SA"/>
         </w:rPr>
-        <w:t xml:space="preserve">. What this line of code does is that it checks that </w:t>
+        <w:t xml:space="preserve">the first argument is true, and if it is not true is displays the message saying ’player should have a weapon equipped’ which tells me that the test didn’t work as the user hasn’t equipped the weapon. If the test works then the method runs as normal so you can see in the screenshot that the message outputted when these two lines </w:t>
       </w:r>
       <w:r>
         <w:rPr>
@@ -529,17 +551,6 @@
           <w:szCs w:val="19"/>
           <w:lang w:val="en-US" w:bidi="ar-SA"/>
         </w:rPr>
-        <w:t xml:space="preserve">the first argument is true, and if it is not true is displays the message saying ’player should have a weapon equipped’ which tells me that the test didn’t work as the user hasn’t equipped the weapon. If the test works then the method runs as normal so you can see in the screenshot that the message outputted when these two lines </w:t>
-      </w:r>
-      <w:r>
-        <w:rPr>
-          <w:rFonts w:ascii="Cascadia Mono" w:hAnsi="Cascadia Mono" w:cs="Cascadia Mono"/>
-          <w:color w:val="000000"/>
-          <w:kern w:val="0"/>
-          <w:sz w:val="19"/>
-          <w:szCs w:val="19"/>
-          <w:lang w:val="en-US" w:bidi="ar-SA"/>
-        </w:rPr>
         <w:t xml:space="preserve">, </w:t>
       </w:r>
       <w:r>
@@ -575,7 +586,6 @@
         </w:rPr>
         <w:t xml:space="preserve"> 2. </w:t>
       </w:r>
-      <w:proofErr w:type="spellStart"/>
       <w:r>
         <w:rPr>
           <w:rFonts w:ascii="Cascadia Mono" w:hAnsi="Cascadia Mono" w:cs="Cascadia Mono"/>
@@ -585,43 +595,7 @@
           <w:szCs w:val="19"/>
           <w:lang w:val="en-US" w:bidi="ar-SA"/>
         </w:rPr>
-        <w:t>Debug.Assert</w:t>
-      </w:r>
-      <w:proofErr w:type="spellEnd"/>
-      <w:r>
-        <w:rPr>
-          <w:rFonts w:ascii="Cascadia Mono" w:hAnsi="Cascadia Mono" w:cs="Cascadia Mono"/>
-          <w:color w:val="0E2841" w:themeColor="text2"/>
-          <w:kern w:val="0"/>
-          <w:sz w:val="19"/>
-          <w:szCs w:val="19"/>
-          <w:lang w:val="en-US" w:bidi="ar-SA"/>
-        </w:rPr>
-        <w:t>(</w:t>
-      </w:r>
-      <w:proofErr w:type="spellStart"/>
-      <w:r>
-        <w:rPr>
-          <w:rFonts w:ascii="Cascadia Mono" w:hAnsi="Cascadia Mono" w:cs="Cascadia Mono"/>
-          <w:color w:val="0E2841" w:themeColor="text2"/>
-          <w:kern w:val="0"/>
-          <w:sz w:val="19"/>
-          <w:szCs w:val="19"/>
-          <w:lang w:val="en-US" w:bidi="ar-SA"/>
-        </w:rPr>
-        <w:t>player.EquippedWeapon.Name</w:t>
-      </w:r>
-      <w:proofErr w:type="spellEnd"/>
-      <w:r>
-        <w:rPr>
-          <w:rFonts w:ascii="Cascadia Mono" w:hAnsi="Cascadia Mono" w:cs="Cascadia Mono"/>
-          <w:color w:val="0E2841" w:themeColor="text2"/>
-          <w:kern w:val="0"/>
-          <w:sz w:val="19"/>
-          <w:szCs w:val="19"/>
-          <w:lang w:val="en-US" w:bidi="ar-SA"/>
-        </w:rPr>
-        <w:t xml:space="preserve"> == "Wooden Sword", "Should equip first weapon");</w:t>
+        <w:t>Debug.Assert(player.EquippedWeapon.Name == "Wooden Sword", "Should equip first weapon");</w:t>
       </w:r>
       <w:r>
         <w:rPr>
@@ -732,41 +706,37 @@
         <w:rPr>
           <w:lang w:val="en-US"/>
         </w:rPr>
-        <w:t xml:space="preserve">This means that the methods work as they should and because the </w:t>
-      </w:r>
-      <w:proofErr w:type="spellStart"/>
-      <w:r>
-        <w:rPr>
-          <w:lang w:val="en-US"/>
-        </w:rPr>
-        <w:t>the</w:t>
-      </w:r>
-      <w:proofErr w:type="spellEnd"/>
-      <w:r>
-        <w:rPr>
-          <w:lang w:val="en-US"/>
-        </w:rPr>
-        <w:t xml:space="preserve"> first statements in the </w:t>
-      </w:r>
-      <w:proofErr w:type="spellStart"/>
-      <w:r>
-        <w:rPr>
-          <w:lang w:val="en-US"/>
-        </w:rPr>
-        <w:t>debug.assert</w:t>
-      </w:r>
-      <w:proofErr w:type="spellEnd"/>
-      <w:r>
-        <w:rPr>
-          <w:lang w:val="en-US"/>
-        </w:rPr>
-        <w:t xml:space="preserve"> are </w:t>
-      </w:r>
-      <w:r>
-        <w:rPr>
-          <w:lang w:val="en-US"/>
-        </w:rPr>
-        <w:t>false the output message is not printed which only prints if the method didn’t work as it should.</w:t>
+        <w:t>This means that the methods work</w:t>
+      </w:r>
+      <w:r>
+        <w:rPr>
+          <w:lang w:val="en-US"/>
+        </w:rPr>
+        <w:t>s</w:t>
+      </w:r>
+      <w:r>
+        <w:rPr>
+          <w:lang w:val="en-US"/>
+        </w:rPr>
+        <w:t xml:space="preserve"> as they should and because the first statements in the debug.assert are </w:t>
+      </w:r>
+      <w:r>
+        <w:rPr>
+          <w:lang w:val="en-US"/>
+        </w:rPr>
+        <w:t xml:space="preserve">false the output message is not printed which only prints if the method </w:t>
+      </w:r>
+      <w:r>
+        <w:rPr>
+          <w:lang w:val="en-US"/>
+        </w:rPr>
+        <w:t>did not</w:t>
+      </w:r>
+      <w:r>
+        <w:rPr>
+          <w:lang w:val="en-US"/>
+        </w:rPr>
+        <w:t xml:space="preserve"> work as it should.</w:t>
       </w:r>
     </w:p>
     <w:p>
@@ -780,35 +750,7 @@
         <w:rPr>
           <w:lang w:val="en-US"/>
         </w:rPr>
-        <w:t xml:space="preserve">Just like I explained now, I also tested using </w:t>
-      </w:r>
-      <w:proofErr w:type="spellStart"/>
-      <w:r>
-        <w:rPr>
-          <w:lang w:val="en-US"/>
-        </w:rPr>
-        <w:t>debug.assert</w:t>
-      </w:r>
-      <w:proofErr w:type="spellEnd"/>
-      <w:r>
-        <w:rPr>
-          <w:lang w:val="en-US"/>
-        </w:rPr>
-        <w:t xml:space="preserve">, if the stronger sword is automatically equipped, if the monster inflicts damage on the player by testing the Attack() method,  if the player is able to pick up an item by using the method </w:t>
-      </w:r>
-      <w:proofErr w:type="spellStart"/>
-      <w:r>
-        <w:rPr>
-          <w:lang w:val="en-US"/>
-        </w:rPr>
-        <w:t>PickUpItem</w:t>
-      </w:r>
-      <w:proofErr w:type="spellEnd"/>
-      <w:r>
-        <w:rPr>
-          <w:lang w:val="en-US"/>
-        </w:rPr>
-        <w:t xml:space="preserve">(), and if the item is found in the inventory once it is picked up. </w:t>
+        <w:t xml:space="preserve">Just like I explained now, I also tested using debug.assert, if the stronger sword is automatically equipped, if the monster inflicts damage on the player by testing the Attack() method,  if the player is able to pick up an item by using the method PickUpItem(), and if the item is found in the inventory once it is picked up. </w:t>
       </w:r>
     </w:p>
     <w:p>
@@ -822,21 +764,7 @@
         <w:rPr>
           <w:lang w:val="en-US"/>
         </w:rPr>
-        <w:t xml:space="preserve">I have used the testing class to check the basic things that allow the game to run are working as they should, however </w:t>
-      </w:r>
-      <w:proofErr w:type="spellStart"/>
-      <w:r>
-        <w:rPr>
-          <w:lang w:val="en-US"/>
-        </w:rPr>
-        <w:t>ive</w:t>
-      </w:r>
-      <w:proofErr w:type="spellEnd"/>
-      <w:r>
-        <w:rPr>
-          <w:lang w:val="en-US"/>
-        </w:rPr>
-        <w:t xml:space="preserve"> learnt that if I used the testing class as I was writing all the methods I could have been able to test the whole program at a much larger scale making sure each method worked. This would also allow me to find errors withing my code as I am writing the code saving lots of time at the end.</w:t>
+        <w:t>I have used the testing class to check the basic things that allow the game to run are working as they should, however ive learnt that if I used the testing class as I was writing all the methods I could have been able to test the whole program at a much larger scale making sure each method worked. This would also allow me to find errors withing my code as I am writing the code saving lots of time at the end.</w:t>
       </w:r>
     </w:p>
     <w:p>
@@ -952,15 +880,13 @@
         </w:rPr>
       </w:pPr>
       <w:r>
-        <w:t xml:space="preserve">What was the most important thing you learned from this assessment? (&lt; 200 words) </w:t>
-      </w:r>
-      <w:proofErr w:type="spellStart"/>
-      <w:r>
-        <w:t>Eg</w:t>
-      </w:r>
-      <w:proofErr w:type="spellEnd"/>
-      <w:r>
-        <w:t>: I learned that If you don't think every day is a good day - try missing a few. You'll see.</w:t>
+        <w:t xml:space="preserve">What was the most important thing you learned from this assessment? (&lt; 200 words) Eg: I learned that </w:t>
+      </w:r>
+      <w:r>
+        <w:t>if</w:t>
+      </w:r>
+      <w:r>
+        <w:t xml:space="preserve"> you don't think every day is a good day - try missing a few. You'll see.</w:t>
       </w:r>
     </w:p>
     <w:p>
@@ -977,21 +903,11 @@
       <w:r>
         <w:t xml:space="preserve">Throughout the assignment </w:t>
       </w:r>
-      <w:proofErr w:type="spellStart"/>
-      <w:r>
-        <w:t>ive</w:t>
-      </w:r>
-      <w:proofErr w:type="spellEnd"/>
-      <w:r>
-        <w:t xml:space="preserve"> learnt countless skills however I believe one of the most important skills out of those is learning how to use tests in my program and how to use the </w:t>
-      </w:r>
-      <w:proofErr w:type="spellStart"/>
-      <w:r>
-        <w:t>debug.assert</w:t>
-      </w:r>
-      <w:proofErr w:type="spellEnd"/>
-      <w:r>
-        <w:t xml:space="preserve"> method and how you can test you code as your building it which allows you to fix errors as they are made saving lots of time trying to fix issues at the end. It also means that you are able to know which specific part of the code is causing issues which means fixing the problem is much faster. I also learned how to use inheritance and abstraction in classes which makes writing code much more simpler as you are able to reuse the code from another class rather than having the same block of code somewhere else. It also means different classes can have the same methods which is very useful as in this game both player and monster can attack using the Attack() method. I also learned how to use LINQ and how it makes code much shorter and efficient rather than having to make write a block of code of if-else statements.</w:t>
+      <w:r>
+        <w:t>I’</w:t>
+      </w:r>
+      <w:r>
+        <w:t>ve learnt countless skills however I believe one of the most important skills out of those is learning how to use tests in my program and how to use the debug.assert method and how you can test you code as your building it which allows you to fix errors as they are made saving lots of time trying to fix issues at the end. It also means that you are able to know which specific part of the code is causing issues which means fixing the problem is much faster. I also learned how to use inheritance and abstraction in classes which makes writing code much more simpler as you are able to reuse the code from another class rather than having the same block of code somewhere else. It also means different classes can have the same methods which is very useful as in this game both player and monster can attack using the Attack() method. I also learned how to use LINQ and how it makes code much shorter and efficient rather than having to make write a block of code of if-else statements.</w:t>
       </w:r>
     </w:p>
     <w:p>
@@ -1026,19 +942,11 @@
           <w:lang w:val="en-US"/>
         </w:rPr>
       </w:pPr>
-      <w:proofErr w:type="spellStart"/>
-      <w:r>
-        <w:rPr>
-          <w:lang w:val="en-US"/>
-        </w:rPr>
-        <w:t>Eg</w:t>
-      </w:r>
-      <w:proofErr w:type="spellEnd"/>
-      <w:r>
-        <w:rPr>
-          <w:lang w:val="en-US"/>
-        </w:rPr>
-        <w:t>: I started painting as a hobby when I was little. I didn't know I had any</w:t>
+      <w:r>
+        <w:rPr>
+          <w:lang w:val="en-US"/>
+        </w:rPr>
+        <w:t>Eg: I started painting as a hobby when I was little. I didn't know I had any</w:t>
       </w:r>
       <w:r>
         <w:rPr>
@@ -1072,49 +980,109 @@
         <w:rPr>
           <w:lang w:val="en-US"/>
         </w:rPr>
-        <w:t xml:space="preserve">The most challenging part of the assignment was making all the methods in the different classes and I built the program as </w:t>
-      </w:r>
-      <w:proofErr w:type="spellStart"/>
-      <w:r>
-        <w:rPr>
-          <w:lang w:val="en-US"/>
-        </w:rPr>
-        <w:t>i</w:t>
-      </w:r>
-      <w:proofErr w:type="spellEnd"/>
-      <w:r>
-        <w:rPr>
-          <w:lang w:val="en-US"/>
-        </w:rPr>
-        <w:t xml:space="preserve"> had to learn how to learn the basics of object oriented programming all over again as I was struggling, and tried to implement them in this assignment. After practice I got the hang of using different classes and having different methods in them which ran the whole game. I also had to learn how to use </w:t>
-      </w:r>
-      <w:proofErr w:type="spellStart"/>
-      <w:r>
-        <w:rPr>
-          <w:lang w:val="en-US"/>
-        </w:rPr>
-        <w:t>debug.assert</w:t>
-      </w:r>
-      <w:proofErr w:type="spellEnd"/>
-      <w:r>
-        <w:rPr>
-          <w:lang w:val="en-US"/>
-        </w:rPr>
-        <w:t xml:space="preserve"> as at first I didn’t understand it at all however I realized it was actually really easy to use. If I had used the testing class from the start I would have been much easier to understand </w:t>
-      </w:r>
-      <w:proofErr w:type="spellStart"/>
-      <w:r>
-        <w:rPr>
-          <w:lang w:val="en-US"/>
-        </w:rPr>
-        <w:t>hwo</w:t>
-      </w:r>
-      <w:proofErr w:type="spellEnd"/>
-      <w:r>
-        <w:rPr>
-          <w:lang w:val="en-US"/>
-        </w:rPr>
-        <w:t xml:space="preserve"> to use testing rather than trying to add it at the end .</w:t>
+        <w:t xml:space="preserve">The most challenging part of the assignment was making all the methods in the different </w:t>
+      </w:r>
+      <w:r>
+        <w:rPr>
+          <w:lang w:val="en-US"/>
+        </w:rPr>
+        <w:t>classes,</w:t>
+      </w:r>
+      <w:r>
+        <w:rPr>
+          <w:lang w:val="en-US"/>
+        </w:rPr>
+        <w:t xml:space="preserve"> and I built the program </w:t>
+      </w:r>
+      <w:r>
+        <w:rPr>
+          <w:lang w:val="en-US"/>
+        </w:rPr>
+        <w:t>as I</w:t>
+      </w:r>
+      <w:r>
+        <w:rPr>
+          <w:lang w:val="en-US"/>
+        </w:rPr>
+        <w:t xml:space="preserve"> had to learn the basics of </w:t>
+      </w:r>
+      <w:r>
+        <w:rPr>
+          <w:lang w:val="en-US"/>
+        </w:rPr>
+        <w:t>object-oriented</w:t>
+      </w:r>
+      <w:r>
+        <w:rPr>
+          <w:lang w:val="en-US"/>
+        </w:rPr>
+        <w:t xml:space="preserve"> programming all over again as I was </w:t>
+      </w:r>
+      <w:r>
+        <w:rPr>
+          <w:lang w:val="en-US"/>
+        </w:rPr>
+        <w:t>struggling and</w:t>
+      </w:r>
+      <w:r>
+        <w:rPr>
+          <w:lang w:val="en-US"/>
+        </w:rPr>
+        <w:t xml:space="preserve"> tried to implement them in this assignment. After practice I got the hang of using different classes and having different methods in them which ran the whole game. I also had to learn how to use debug.assert as at </w:t>
+      </w:r>
+      <w:r>
+        <w:rPr>
+          <w:lang w:val="en-US"/>
+        </w:rPr>
+        <w:t>first,</w:t>
+      </w:r>
+      <w:r>
+        <w:rPr>
+          <w:lang w:val="en-US"/>
+        </w:rPr>
+        <w:t xml:space="preserve"> I </w:t>
+      </w:r>
+      <w:r>
+        <w:rPr>
+          <w:lang w:val="en-US"/>
+        </w:rPr>
+        <w:t>did not</w:t>
+      </w:r>
+      <w:r>
+        <w:rPr>
+          <w:lang w:val="en-US"/>
+        </w:rPr>
+        <w:t xml:space="preserve"> understand it at all however I realized it was actually really easy to use. If I had used the testing class from the </w:t>
+      </w:r>
+      <w:r>
+        <w:rPr>
+          <w:lang w:val="en-US"/>
+        </w:rPr>
+        <w:t>start,</w:t>
+      </w:r>
+      <w:r>
+        <w:rPr>
+          <w:lang w:val="en-US"/>
+        </w:rPr>
+        <w:t xml:space="preserve"> I would have been much easier to understand </w:t>
+      </w:r>
+      <w:r>
+        <w:rPr>
+          <w:lang w:val="en-US"/>
+        </w:rPr>
+        <w:t>how</w:t>
+      </w:r>
+      <w:r>
+        <w:rPr>
+          <w:lang w:val="en-US"/>
+        </w:rPr>
+        <w:t xml:space="preserve"> to use testing rather than trying to add it at the </w:t>
+      </w:r>
+      <w:r>
+        <w:rPr>
+          <w:lang w:val="en-US"/>
+        </w:rPr>
+        <w:t>end.</w:t>
       </w:r>
     </w:p>
     <w:p>
@@ -1159,7 +1127,13 @@
         <w:t>I would like to receive feedback on how I can make error handling much better throughout the code</w:t>
       </w:r>
       <w:r>
-        <w:t xml:space="preserve"> and if I have used object oriented programming features correctly throughout my code.</w:t>
+        <w:t xml:space="preserve"> and if I have used </w:t>
+      </w:r>
+      <w:r>
+        <w:t>object-oriented</w:t>
+      </w:r>
+      <w:r>
+        <w:t xml:space="preserve"> programming features correctly throughout my code.</w:t>
       </w:r>
     </w:p>
     <w:p>
@@ -1771,15 +1745,7 @@
               </w:rPr>
             </w:pPr>
             <w:r>
-              <w:t xml:space="preserve">Implement at least one interface (e.g., </w:t>
-            </w:r>
-            <w:proofErr w:type="spellStart"/>
-            <w:r>
-              <w:t>IDamageable</w:t>
-            </w:r>
-            <w:proofErr w:type="spellEnd"/>
-            <w:r>
-              <w:t>) applied to both Player and Monster.</w:t>
+              <w:t>Implement at least one interface (e.g., IDamageable) applied to both Player and Monster.</w:t>
             </w:r>
           </w:p>
         </w:tc>
@@ -2390,23 +2356,7 @@
               </w:rPr>
             </w:pPr>
             <w:r>
-              <w:t xml:space="preserve">Implement at least two interfaces (e.g., </w:t>
-            </w:r>
-            <w:proofErr w:type="spellStart"/>
-            <w:r>
-              <w:t>IDamageable</w:t>
-            </w:r>
-            <w:proofErr w:type="spellEnd"/>
-            <w:r>
-              <w:t xml:space="preserve">, </w:t>
-            </w:r>
-            <w:proofErr w:type="spellStart"/>
-            <w:r>
-              <w:t>ICollectible</w:t>
-            </w:r>
-            <w:proofErr w:type="spellEnd"/>
-            <w:r>
-              <w:t>) and apply them appropriately to classes.</w:t>
+              <w:t>Implement at least two interfaces (e.g., IDamageable, ICollectible) and apply them appropriately to classes.</w:t>
             </w:r>
           </w:p>
         </w:tc>
@@ -2448,15 +2398,7 @@
               <w:spacing w:line="240" w:lineRule="auto"/>
             </w:pPr>
             <w:r>
-              <w:t xml:space="preserve">Demonstrate advanced inheritance with deep class hierarchies (e.g., Monster subclassing into Goblin, Dragon, etc., each with unique </w:t>
-            </w:r>
-            <w:proofErr w:type="spellStart"/>
-            <w:r>
-              <w:t>behaviors</w:t>
-            </w:r>
-            <w:proofErr w:type="spellEnd"/>
-            <w:r>
-              <w:t>).</w:t>
+              <w:t>Demonstrate advanced inheritance with deep class hierarchies (e.g., Monster subclassing into Goblin, Dragon, etc., each with unique behaviors).</w:t>
             </w:r>
           </w:p>
         </w:tc>
@@ -2582,15 +2524,7 @@
               <w:spacing w:line="240" w:lineRule="auto"/>
             </w:pPr>
             <w:r>
-              <w:t xml:space="preserve">Testing class uses verification methods in code (such as </w:t>
-            </w:r>
-            <w:proofErr w:type="spellStart"/>
-            <w:r>
-              <w:t>debug.assert</w:t>
-            </w:r>
-            <w:proofErr w:type="spellEnd"/>
-            <w:r>
-              <w:t>()) to check code.</w:t>
+              <w:t>Testing class uses verification methods in code (such as debug.assert()) to check code.</w:t>
             </w:r>
           </w:p>
         </w:tc>
@@ -3128,15 +3062,7 @@
               <w:spacing w:line="240" w:lineRule="auto"/>
             </w:pPr>
             <w:r>
-              <w:t xml:space="preserve">Include a scoring system or player progression (e.g., </w:t>
-            </w:r>
-            <w:proofErr w:type="spellStart"/>
-            <w:r>
-              <w:t>leveling</w:t>
-            </w:r>
-            <w:proofErr w:type="spellEnd"/>
-            <w:r>
-              <w:t xml:space="preserve"> up after defeating monsters).</w:t>
+              <w:t>Include a scoring system or player progression (e.g., leveling up after defeating monsters).</w:t>
             </w:r>
           </w:p>
         </w:tc>
@@ -3218,15 +3144,7 @@
               <w:spacing w:line="240" w:lineRule="auto"/>
             </w:pPr>
             <w:r>
-              <w:t xml:space="preserve">Add a basic AI for monster </w:t>
-            </w:r>
-            <w:proofErr w:type="spellStart"/>
-            <w:r>
-              <w:t>behaviors</w:t>
-            </w:r>
-            <w:proofErr w:type="spellEnd"/>
-            <w:r>
-              <w:t xml:space="preserve"> (e.g., monsters may attack first or flee when weak).</w:t>
+              <w:t>Add a basic AI for monster behaviors (e.g., monsters may attack first or flee when weak).</w:t>
             </w:r>
           </w:p>
         </w:tc>

</xml_diff>